<commit_message>
database created, tables set
</commit_message>
<xml_diff>
--- a/Planning/User_experience.docx
+++ b/Planning/User_experience.docx
@@ -602,7 +602,6 @@
                 <w:bCs w:val="0"/>
               </w:rPr>
             </w:pPr>
-            <w:bookmarkStart w:id="0" w:name="_GoBack" w:colFirst="0" w:colLast="0"/>
             <w:r>
               <w:rPr>
                 <w:b w:val="0"/>
@@ -841,7 +840,137 @@
           </w:p>
         </w:tc>
       </w:tr>
-      <w:bookmarkEnd w:id="0"/>
+      <w:tr>
+        <w:tc>
+          <w:tcPr>
+            <w:cnfStyle w:val="001000000000" w:firstRow="0" w:lastRow="0" w:firstColumn="1" w:lastColumn="0" w:oddVBand="0" w:evenVBand="0" w:oddHBand="0" w:evenHBand="0" w:firstRowFirstColumn="0" w:firstRowLastColumn="0" w:lastRowFirstColumn="0" w:lastRowLastColumn="0"/>
+            <w:tcW w:w="3443" w:type="dxa"/>
+          </w:tcPr>
+          <w:p>
+            <w:pPr>
+              <w:rPr>
+                <w:b w:val="0"/>
+                <w:bCs w:val="0"/>
+              </w:rPr>
+            </w:pPr>
+            <w:r>
+              <w:rPr>
+                <w:b w:val="0"/>
+                <w:bCs w:val="0"/>
+              </w:rPr>
+              <w:t>Shop owner needing to order stock.</w:t>
+            </w:r>
+          </w:p>
+        </w:tc>
+        <w:tc>
+          <w:tcPr>
+            <w:tcW w:w="3443" w:type="dxa"/>
+          </w:tcPr>
+          <w:p>
+            <w:pPr>
+              <w:cnfStyle w:val="000000000000" w:firstRow="0" w:lastRow="0" w:firstColumn="0" w:lastColumn="0" w:oddVBand="0" w:evenVBand="0" w:oddHBand="0" w:evenHBand="0" w:firstRowFirstColumn="0" w:firstRowLastColumn="0" w:lastRowFirstColumn="0" w:lastRowLastColumn="0"/>
+            </w:pPr>
+            <w:r>
+              <w:t>Be able to order stock easily and have this added directly to the system.</w:t>
+            </w:r>
+          </w:p>
+        </w:tc>
+        <w:tc>
+          <w:tcPr>
+            <w:tcW w:w="3677" w:type="dxa"/>
+          </w:tcPr>
+          <w:p>
+            <w:pPr>
+              <w:cnfStyle w:val="000000000000" w:firstRow="0" w:lastRow="0" w:firstColumn="0" w:lastColumn="0" w:oddVBand="0" w:evenVBand="0" w:oddHBand="0" w:evenHBand="0" w:firstRowFirstColumn="0" w:firstRowLastColumn="0" w:lastRowFirstColumn="0" w:lastRowLastColumn="0"/>
+            </w:pPr>
+            <w:r>
+              <w:t>I do not have to order stock in a convoluted way.</w:t>
+            </w:r>
+          </w:p>
+        </w:tc>
+      </w:tr>
+      <w:tr>
+        <w:trPr>
+          <w:cnfStyle w:val="000000100000" w:firstRow="0" w:lastRow="0" w:firstColumn="0" w:lastColumn="0" w:oddVBand="0" w:evenVBand="0" w:oddHBand="1" w:evenHBand="0" w:firstRowFirstColumn="0" w:firstRowLastColumn="0" w:lastRowFirstColumn="0" w:lastRowLastColumn="0"/>
+        </w:trPr>
+        <w:tc>
+          <w:tcPr>
+            <w:cnfStyle w:val="001000000000" w:firstRow="0" w:lastRow="0" w:firstColumn="1" w:lastColumn="0" w:oddVBand="0" w:evenVBand="0" w:oddHBand="0" w:evenHBand="0" w:firstRowFirstColumn="0" w:firstRowLastColumn="0" w:lastRowFirstColumn="0" w:lastRowLastColumn="0"/>
+            <w:tcW w:w="3443" w:type="dxa"/>
+          </w:tcPr>
+          <w:p>
+            <w:pPr>
+              <w:rPr>
+                <w:b w:val="0"/>
+                <w:bCs w:val="0"/>
+              </w:rPr>
+            </w:pPr>
+            <w:r>
+              <w:rPr>
+                <w:b w:val="0"/>
+                <w:bCs w:val="0"/>
+              </w:rPr>
+              <w:t xml:space="preserve">Shop owner </w:t>
+            </w:r>
+          </w:p>
+        </w:tc>
+        <w:tc>
+          <w:tcPr>
+            <w:tcW w:w="3443" w:type="dxa"/>
+          </w:tcPr>
+          <w:p>
+            <w:pPr>
+              <w:cnfStyle w:val="000000100000" w:firstRow="0" w:lastRow="0" w:firstColumn="0" w:lastColumn="0" w:oddVBand="0" w:evenVBand="0" w:oddHBand="1" w:evenHBand="0" w:firstRowFirstColumn="0" w:firstRowLastColumn="0" w:lastRowFirstColumn="0" w:lastRowLastColumn="0"/>
+            </w:pPr>
+          </w:p>
+        </w:tc>
+        <w:tc>
+          <w:tcPr>
+            <w:tcW w:w="3677" w:type="dxa"/>
+          </w:tcPr>
+          <w:p>
+            <w:pPr>
+              <w:cnfStyle w:val="000000100000" w:firstRow="0" w:lastRow="0" w:firstColumn="0" w:lastColumn="0" w:oddVBand="0" w:evenVBand="0" w:oddHBand="1" w:evenHBand="0" w:firstRowFirstColumn="0" w:firstRowLastColumn="0" w:lastRowFirstColumn="0" w:lastRowLastColumn="0"/>
+            </w:pPr>
+          </w:p>
+        </w:tc>
+      </w:tr>
+      <w:tr>
+        <w:tc>
+          <w:tcPr>
+            <w:cnfStyle w:val="001000000000" w:firstRow="0" w:lastRow="0" w:firstColumn="1" w:lastColumn="0" w:oddVBand="0" w:evenVBand="0" w:oddHBand="0" w:evenHBand="0" w:firstRowFirstColumn="0" w:firstRowLastColumn="0" w:lastRowFirstColumn="0" w:lastRowLastColumn="0"/>
+            <w:tcW w:w="3443" w:type="dxa"/>
+          </w:tcPr>
+          <w:p>
+            <w:pPr>
+              <w:rPr>
+                <w:b w:val="0"/>
+                <w:bCs w:val="0"/>
+              </w:rPr>
+            </w:pPr>
+          </w:p>
+        </w:tc>
+        <w:tc>
+          <w:tcPr>
+            <w:tcW w:w="3443" w:type="dxa"/>
+          </w:tcPr>
+          <w:p>
+            <w:pPr>
+              <w:cnfStyle w:val="000000000000" w:firstRow="0" w:lastRow="0" w:firstColumn="0" w:lastColumn="0" w:oddVBand="0" w:evenVBand="0" w:oddHBand="0" w:evenHBand="0" w:firstRowFirstColumn="0" w:firstRowLastColumn="0" w:lastRowFirstColumn="0" w:lastRowLastColumn="0"/>
+            </w:pPr>
+          </w:p>
+        </w:tc>
+        <w:tc>
+          <w:tcPr>
+            <w:tcW w:w="3677" w:type="dxa"/>
+          </w:tcPr>
+          <w:p>
+            <w:pPr>
+              <w:cnfStyle w:val="000000000000" w:firstRow="0" w:lastRow="0" w:firstColumn="0" w:lastColumn="0" w:oddVBand="0" w:evenVBand="0" w:oddHBand="0" w:evenHBand="0" w:firstRowFirstColumn="0" w:firstRowLastColumn="0" w:lastRowFirstColumn="0" w:lastRowLastColumn="0"/>
+            </w:pPr>
+          </w:p>
+        </w:tc>
+      </w:tr>
     </w:tbl>
     <w:p/>
     <w:p>
@@ -851,6 +980,8 @@
       <w:r>
         <w:t>User Journey</w:t>
       </w:r>
+      <w:bookmarkStart w:id="0" w:name="_GoBack"/>
+      <w:bookmarkEnd w:id="0"/>
     </w:p>
     <w:sectPr>
       <w:pgSz w:w="11900" w:h="16840"/>

</xml_diff>